<commit_message>
update Summary of Variants
</commit_message>
<xml_diff>
--- a/VariantSummary/VariantAnalysis/Table1_Summary of Variants.docx
+++ b/VariantSummary/VariantAnalysis/Table1_Summary of Variants.docx
@@ -40,10 +40,7 @@
           </w:tcPr>
           <w:p>
             <w:r>
-              <w:t>D</w:t>
-            </w:r>
-            <w:r>
-              <w:t>uplications</w:t>
+              <w:t>Duplications</w:t>
             </w:r>
           </w:p>
         </w:tc>
@@ -206,13 +203,8 @@
           </w:tcPr>
           <w:p>
             <w:r>
-              <w:t xml:space="preserve">No. of CNVs above two </w:t>
-            </w:r>
-            <w:proofErr w:type="gramStart"/>
-            <w:r>
-              <w:t>S.D</w:t>
-            </w:r>
-            <w:proofErr w:type="gramEnd"/>
+              <w:t>No. of CNVs above two S.D</w:t>
+            </w:r>
           </w:p>
         </w:tc>
         <w:tc>
@@ -256,25 +248,8 @@
           </w:tcPr>
           <w:p>
             <w:r>
-              <w:t xml:space="preserve">No. of CNVs </w:t>
-            </w:r>
-            <w:r>
-              <w:t>b</w:t>
-            </w:r>
-            <w:r>
-              <w:t>e</w:t>
-            </w:r>
-            <w:r>
-              <w:t>low</w:t>
-            </w:r>
-            <w:r>
-              <w:t xml:space="preserve"> two </w:t>
-            </w:r>
-            <w:proofErr w:type="gramStart"/>
-            <w:r>
-              <w:t>S.D</w:t>
-            </w:r>
-            <w:proofErr w:type="gramEnd"/>
+              <w:t>No. of CNVs below two S.D</w:t>
+            </w:r>
           </w:p>
         </w:tc>
         <w:tc>
@@ -328,43 +303,28 @@
           </w:tcPr>
           <w:p>
             <w:r>
-              <w:t xml:space="preserve">10.1 </w:t>
-            </w:r>
-            <w:proofErr w:type="spellStart"/>
-            <w:r>
-              <w:t>Kb</w:t>
-            </w:r>
-            <w:proofErr w:type="spellEnd"/>
-          </w:p>
-        </w:tc>
-        <w:tc>
-          <w:tcPr>
-            <w:tcW w:w="1613" w:type="dxa"/>
-          </w:tcPr>
-          <w:p>
-            <w:r>
-              <w:t xml:space="preserve">16.6 </w:t>
-            </w:r>
-            <w:proofErr w:type="spellStart"/>
-            <w:r>
-              <w:t>Kb</w:t>
-            </w:r>
-            <w:proofErr w:type="spellEnd"/>
-          </w:p>
-        </w:tc>
-        <w:tc>
-          <w:tcPr>
-            <w:tcW w:w="1613" w:type="dxa"/>
-          </w:tcPr>
-          <w:p>
-            <w:r>
-              <w:t xml:space="preserve">12.7 </w:t>
-            </w:r>
-            <w:proofErr w:type="spellStart"/>
-            <w:r>
-              <w:t>Kb</w:t>
-            </w:r>
-            <w:proofErr w:type="spellEnd"/>
+              <w:t>10.1 Kb</w:t>
+            </w:r>
+          </w:p>
+        </w:tc>
+        <w:tc>
+          <w:tcPr>
+            <w:tcW w:w="1613" w:type="dxa"/>
+          </w:tcPr>
+          <w:p>
+            <w:r>
+              <w:t>16.6 Kb</w:t>
+            </w:r>
+          </w:p>
+        </w:tc>
+        <w:tc>
+          <w:tcPr>
+            <w:tcW w:w="1613" w:type="dxa"/>
+          </w:tcPr>
+          <w:p>
+            <w:r>
+              <w:t>12.7 Kb</w:t>
+            </w:r>
           </w:p>
         </w:tc>
       </w:tr>
@@ -586,11 +546,18 @@
     <w:r>
       <w:t>TABLE 1:</w:t>
     </w:r>
-  </w:p>
-  <w:p>
-    <w:pPr>
-      <w:pStyle w:val="Header"/>
-    </w:pPr>
+    <w:r>
+      <w:t xml:space="preserve"> CNVs identified</w:t>
+    </w:r>
+    <w:r>
+      <w:t xml:space="preserve"> using gCNV</w:t>
+    </w:r>
+    <w:r>
+      <w:t xml:space="preserve"> over the 182 Samples</w:t>
+    </w:r>
+    <w:r>
+      <w:t>s</w:t>
+    </w:r>
   </w:p>
 </w:hdr>
 </file>
@@ -718,6 +685,7 @@
     <w:lsdException w:name="HTML Sample" w:semiHidden="1" w:unhideWhenUsed="1"/>
     <w:lsdException w:name="HTML Typewriter" w:semiHidden="1" w:unhideWhenUsed="1"/>
     <w:lsdException w:name="HTML Variable" w:semiHidden="1" w:unhideWhenUsed="1"/>
+    <w:lsdException w:name="Normal Table" w:semiHidden="1" w:unhideWhenUsed="1"/>
     <w:lsdException w:name="annotation subject" w:semiHidden="1" w:unhideWhenUsed="1"/>
     <w:lsdException w:name="No List" w:semiHidden="1" w:unhideWhenUsed="1"/>
     <w:lsdException w:name="Outline List 1" w:semiHidden="1" w:unhideWhenUsed="1"/>
@@ -764,8 +732,10 @@
     <w:lsdException w:name="Table Subtle 2" w:semiHidden="1" w:unhideWhenUsed="1"/>
     <w:lsdException w:name="Table Web 1" w:semiHidden="1" w:unhideWhenUsed="1"/>
     <w:lsdException w:name="Table Web 2" w:semiHidden="1" w:unhideWhenUsed="1"/>
+    <w:lsdException w:name="Table Web 3" w:semiHidden="1" w:unhideWhenUsed="1"/>
     <w:lsdException w:name="Balloon Text" w:semiHidden="1" w:unhideWhenUsed="1"/>
     <w:lsdException w:name="Table Grid" w:uiPriority="39"/>
+    <w:lsdException w:name="Table Theme" w:semiHidden="1" w:unhideWhenUsed="1"/>
     <w:lsdException w:name="Placeholder Text" w:semiHidden="1"/>
     <w:lsdException w:name="No Spacing" w:uiPriority="1" w:qFormat="1"/>
     <w:lsdException w:name="Light Shading" w:uiPriority="60"/>

</xml_diff>